<commit_message>
SOme other small change
</commit_message>
<xml_diff>
--- a/Project 42.docx
+++ b/Project 42.docx
@@ -92,10 +92,16 @@
         <w:t xml:space="preserve"> na vás otázku. Kdo vydělává pení</w:t>
       </w:r>
       <w:r>
-        <w:t>ze? Nevíte. Tak já vám to řeknu.</w:t>
+        <w:t>z</w:t>
+      </w:r>
+      <w:r>
+        <w:t>e? Nevíte? Lidi!</w:t>
       </w:r>
       <w:bookmarkStart w:id="0" w:name="_GoBack"/>
       <w:bookmarkEnd w:id="0"/>
+      <w:r>
+        <w:t xml:space="preserve"> Tak já vám to řeknu.</w:t>
+      </w:r>
       <w:r>
         <w:t xml:space="preserve"> A já tu dnes jsem od toho, abych je k vám dostal. Jak? I na to mám odpově</w:t>
       </w:r>

</xml_diff>